<commit_message>
change title of BKR
</commit_message>
<xml_diff>
--- a/Kuzmin_PZ.docx
+++ b/Kuzmin_PZ.docx
@@ -1355,24 +1355,9 @@
             <w:r>
               <w:rPr>
                 <w:sz w:val="28"/>
-                <w:szCs w:val="22"/>
-              </w:rPr>
-              <w:t>С</w:t>
-            </w:r>
-            <w:r>
-              <w:rPr>
-                <w:sz w:val="28"/>
-                <w:szCs w:val="22"/>
-              </w:rPr>
-              <w:t>овершенствование веб-сервиса для автоматизированного сбора информации о турецкой недвижимости</w:t>
-            </w:r>
-            <w:r>
-              <w:rPr>
-                <w:sz w:val="28"/>
-                <w:szCs w:val="22"/>
-                <w:highlight w:val="yellow"/>
-              </w:rPr>
-              <w:t xml:space="preserve"> </w:t>
+                <w:szCs w:val="28"/>
+              </w:rPr>
+              <w:t>Совершенствование программного сервиса для автоматизированного сбора информации о турецкой недвижимости</w:t>
             </w:r>
           </w:p>
         </w:tc>
@@ -4202,7 +4187,21 @@
                 <w:sz w:val="28"/>
                 <w:szCs w:val="22"/>
               </w:rPr>
-              <w:t xml:space="preserve">овершенствование веб-сервиса для автоматизированного сбора </w:t>
+              <w:t xml:space="preserve">овершенствование </w:t>
+            </w:r>
+            <w:r>
+              <w:rPr>
+                <w:sz w:val="28"/>
+                <w:szCs w:val="22"/>
+              </w:rPr>
+              <w:t>программного сервиса</w:t>
+            </w:r>
+            <w:r>
+              <w:rPr>
+                <w:sz w:val="28"/>
+                <w:szCs w:val="22"/>
+              </w:rPr>
+              <w:t xml:space="preserve"> для автоматизированного </w:t>
             </w:r>
           </w:p>
         </w:tc>
@@ -4226,6 +4225,13 @@
                 <w:szCs w:val="22"/>
               </w:rPr>
             </w:pPr>
+            <w:r>
+              <w:rPr>
+                <w:sz w:val="28"/>
+                <w:szCs w:val="22"/>
+              </w:rPr>
+              <w:t xml:space="preserve">сбора </w:t>
+            </w:r>
             <w:r>
               <w:rPr>
                 <w:sz w:val="28"/>
@@ -7627,17 +7633,19 @@
       <w:r>
         <w:rPr>
           <w:sz w:val="28"/>
-          <w:szCs w:val="22"/>
-        </w:rPr>
-        <w:t>Совершенствование веб-сервиса для автоматизированного сбора информации о турецкой недвижимости</w:t>
-      </w:r>
-      <w:r>
-        <w:rPr>
-          <w:sz w:val="28"/>
           <w:szCs w:val="28"/>
         </w:rPr>
+        <w:t>Совершенствование программного сервиса для автоматизированного сбора информации о турецкой недвижимости</w:t>
+      </w:r>
+      <w:r>
+        <w:rPr>
+          <w:sz w:val="28"/>
+          <w:szCs w:val="28"/>
+        </w:rPr>
         <w:t>».</w:t>
       </w:r>
+      <w:bookmarkStart w:id="25" w:name="_GoBack"/>
+      <w:bookmarkEnd w:id="25"/>
     </w:p>
     <w:p>
       <w:pPr>
@@ -9956,14 +9964,14 @@
       <w:pPr>
         <w:pStyle w:val="1"/>
       </w:pPr>
-      <w:bookmarkStart w:id="25" w:name="_Toc147217001"/>
-      <w:bookmarkStart w:id="26" w:name="_Toc185526730"/>
+      <w:bookmarkStart w:id="26" w:name="_Toc147217001"/>
+      <w:bookmarkStart w:id="27" w:name="_Toc185526730"/>
       <w:r>
         <w:lastRenderedPageBreak/>
         <w:t>Введение</w:t>
       </w:r>
-      <w:bookmarkEnd w:id="25"/>
       <w:bookmarkEnd w:id="26"/>
+      <w:bookmarkEnd w:id="27"/>
     </w:p>
     <w:p>
       <w:pPr>
@@ -11106,19 +11114,19 @@
       <w:pPr>
         <w:pStyle w:val="1"/>
       </w:pPr>
-      <w:bookmarkStart w:id="27" w:name="_Toc147217002"/>
-      <w:bookmarkStart w:id="28" w:name="_Toc185526731"/>
+      <w:bookmarkStart w:id="28" w:name="_Toc147217002"/>
+      <w:bookmarkStart w:id="29" w:name="_Toc185526731"/>
       <w:r>
         <w:t xml:space="preserve">1 Анализ </w:t>
       </w:r>
-      <w:bookmarkEnd w:id="27"/>
+      <w:bookmarkEnd w:id="28"/>
       <w:r>
         <w:t xml:space="preserve">проблемы автоматизированного сбора информации </w:t>
       </w:r>
       <w:r>
         <w:t>об объектах турецкой недвижимости</w:t>
       </w:r>
-      <w:bookmarkEnd w:id="28"/>
+      <w:bookmarkEnd w:id="29"/>
     </w:p>
     <w:p>
       <w:pPr>
@@ -11134,16 +11142,16 @@
       <w:pPr>
         <w:pStyle w:val="1"/>
       </w:pPr>
-      <w:bookmarkStart w:id="29" w:name="_Toc147217003"/>
-      <w:bookmarkStart w:id="30" w:name="_Toc185526732"/>
+      <w:bookmarkStart w:id="30" w:name="_Toc147217003"/>
+      <w:bookmarkStart w:id="31" w:name="_Toc185526732"/>
       <w:r>
         <w:t xml:space="preserve">1.1 </w:t>
       </w:r>
-      <w:bookmarkEnd w:id="29"/>
+      <w:bookmarkEnd w:id="30"/>
       <w:r>
         <w:t>Базы данных в работе аналитиков</w:t>
       </w:r>
-      <w:bookmarkEnd w:id="30"/>
+      <w:bookmarkEnd w:id="31"/>
     </w:p>
     <w:p>
       <w:pPr>
@@ -11484,7 +11492,7 @@
       <w:pPr>
         <w:pStyle w:val="1"/>
       </w:pPr>
-      <w:bookmarkStart w:id="31" w:name="_Toc185526733"/>
+      <w:bookmarkStart w:id="32" w:name="_Toc185526733"/>
       <w:r>
         <w:t>1.</w:t>
       </w:r>
@@ -11497,7 +11505,7 @@
       <w:r>
         <w:t>Актуальные направления зарубежной недвижимости в России</w:t>
       </w:r>
-      <w:bookmarkEnd w:id="31"/>
+      <w:bookmarkEnd w:id="32"/>
     </w:p>
     <w:p>
       <w:pPr>
@@ -11700,7 +11708,7 @@
           <w:tab w:val="right" w:pos="9354"/>
         </w:tabs>
       </w:pPr>
-      <w:bookmarkStart w:id="32" w:name="_Toc185526734"/>
+      <w:bookmarkStart w:id="33" w:name="_Toc185526734"/>
       <w:r>
         <w:t>1.</w:t>
       </w:r>
@@ -11713,7 +11721,7 @@
       <w:r>
         <w:t>Актуальность турецкой недвижимости в России</w:t>
       </w:r>
-      <w:bookmarkEnd w:id="32"/>
+      <w:bookmarkEnd w:id="33"/>
       <w:r>
         <w:tab/>
       </w:r>
@@ -12080,8 +12088,6 @@
         </w:rPr>
         <w:t>Однако сферы недвижимости и туризма непостоянны и подвержены изменениям под воздействием политических, экономических или социальных процессов. Необходимость в своевременном реагировании на эти изменения и принятии обоснованных решений порождает задачи регулярного отслеживания и актуализации данных. Однако ручной мониторинг новостных порталов и других источников требует значительных усилий, куда проще было бы это делать с помощью автоматически пополняемых, с какой-либо периодичностью, баз данных.</w:t>
       </w:r>
-      <w:bookmarkStart w:id="33" w:name="_GoBack"/>
-      <w:bookmarkEnd w:id="33"/>
     </w:p>
     <w:p>
       <w:pPr>
@@ -14573,7 +14579,6 @@
                 <w:sz w:val="28"/>
                 <w:szCs w:val="28"/>
               </w:rPr>
-              <w:lastRenderedPageBreak/>
               <w:t>Парсинг</w:t>
             </w:r>
             <w:proofErr w:type="spellEnd"/>
@@ -16678,7 +16683,6 @@
         <w:jc w:val="both"/>
         <w:rPr>
           <w:sz w:val="28"/>
-          <w:lang w:val="en-US"/>
         </w:rPr>
       </w:pPr>
       <w:r>
@@ -18662,7 +18666,6 @@
         <w:jc w:val="both"/>
         <w:rPr>
           <w:sz w:val="28"/>
-          <w:lang w:val="en-US"/>
         </w:rPr>
       </w:pPr>
     </w:p>
@@ -21362,7 +21365,7 @@
             <w:noProof/>
             <w:sz w:val="28"/>
           </w:rPr>
-          <w:t>24</w:t>
+          <w:t>21</w:t>
         </w:r>
         <w:r>
           <w:rPr>
@@ -23272,7 +23275,7 @@
 </file>
 
 <file path=customXml/itemProps1.xml><?xml version="1.0" encoding="utf-8"?>
-<ds:datastoreItem xmlns:ds="http://schemas.openxmlformats.org/officeDocument/2006/customXml" ds:itemID="{825690F4-A8BA-489D-B987-664A039C2A00}">
+<ds:datastoreItem xmlns:ds="http://schemas.openxmlformats.org/officeDocument/2006/customXml" ds:itemID="{C56BD1A8-2E3A-4C1A-B5E0-9156F8E6E3C7}">
   <ds:schemaRefs>
     <ds:schemaRef ds:uri="http://schemas.openxmlformats.org/officeDocument/2006/bibliography"/>
   </ds:schemaRefs>

</xml_diff>